<commit_message>
[Anand] Updated the doc file
</commit_message>
<xml_diff>
--- a/doc/TaaS-TestAsAService.docx
+++ b/doc/TaaS-TestAsAService.docx
@@ -7,8 +7,13 @@
         <w:pStyle w:val="Title"/>
         <w:jc w:val="both"/>
       </w:pPr>
+      <w:proofErr w:type="spellStart"/>
       <w:r>
-        <w:t>TaaS – Test as a Service</w:t>
+        <w:t>TaaS</w:t>
+      </w:r>
+      <w:proofErr w:type="spellEnd"/>
+      <w:r>
+        <w:t xml:space="preserve"> – Test as a Service</w:t>
       </w:r>
     </w:p>
     <w:p>
@@ -53,8 +58,13 @@
         <w:pStyle w:val="Subtitle"/>
       </w:pPr>
       <w:r>
-        <w:t>Twitter: @BagmarAnand</w:t>
+        <w:t>Twitter: @</w:t>
       </w:r>
+      <w:proofErr w:type="spellStart"/>
+      <w:r>
+        <w:t>BagmarAnand</w:t>
+      </w:r>
+      <w:proofErr w:type="spellEnd"/>
     </w:p>
     <w:p>
       <w:pPr>
@@ -77,8 +87,6 @@
           <w:rFonts w:asciiTheme="majorHAnsi" w:hAnsiTheme="majorHAnsi"/>
         </w:rPr>
       </w:pPr>
-      <w:bookmarkStart w:id="0" w:name="_GoBack"/>
-      <w:bookmarkEnd w:id="0"/>
     </w:p>
     <w:p>
       <w:pPr>
@@ -88,6 +96,7 @@
         </w:rPr>
       </w:pPr>
       <w:hyperlink r:id="rId9" w:history="1">
+        <w:proofErr w:type="spellStart"/>
         <w:r>
           <w:rPr>
             <w:rStyle w:val="Hyperlink"/>
@@ -95,12 +104,27 @@
           </w:rPr>
           <w:t>TaaS</w:t>
         </w:r>
+        <w:proofErr w:type="spellEnd"/>
       </w:hyperlink>
       <w:r>
         <w:rPr>
           <w:rFonts w:asciiTheme="majorHAnsi" w:hAnsiTheme="majorHAnsi"/>
         </w:rPr>
-        <w:t xml:space="preserve"> is available on github (</w:t>
+        <w:t xml:space="preserve"> is available on </w:t>
+      </w:r>
+      <w:proofErr w:type="spellStart"/>
+      <w:r>
+        <w:rPr>
+          <w:rFonts w:asciiTheme="majorHAnsi" w:hAnsiTheme="majorHAnsi"/>
+        </w:rPr>
+        <w:t>github</w:t>
+      </w:r>
+      <w:proofErr w:type="spellEnd"/>
+      <w:r>
+        <w:rPr>
+          <w:rFonts w:asciiTheme="majorHAnsi" w:hAnsiTheme="majorHAnsi"/>
+        </w:rPr>
+        <w:t xml:space="preserve"> (</w:t>
       </w:r>
       <w:hyperlink r:id="rId10" w:history="1">
         <w:r>
@@ -257,12 +281,21 @@
         </w:rPr>
         <w:t>“</w:t>
       </w:r>
+      <w:proofErr w:type="spellStart"/>
       <w:r>
         <w:rPr>
           <w:rFonts w:asciiTheme="majorHAnsi" w:hAnsiTheme="majorHAnsi" w:cs="Ayuthaya"/>
           <w:b/>
         </w:rPr>
-        <w:t>TaaS - Test as a Service</w:t>
+        <w:t>TaaS</w:t>
+      </w:r>
+      <w:proofErr w:type="spellEnd"/>
+      <w:r>
+        <w:rPr>
+          <w:rFonts w:asciiTheme="majorHAnsi" w:hAnsiTheme="majorHAnsi" w:cs="Ayuthaya"/>
+          <w:b/>
+        </w:rPr>
+        <w:t xml:space="preserve"> - Test as a Service</w:t>
       </w:r>
       <w:r>
         <w:rPr>
@@ -485,8 +518,16 @@
         <w:rPr>
           <w:rFonts w:asciiTheme="majorHAnsi" w:hAnsiTheme="majorHAnsi"/>
         </w:rPr>
-        <w:t>Outlook for Mac OS is developed using Objective C on iOS</w:t>
+        <w:t xml:space="preserve">Outlook for Mac OS is developed using Objective C on </w:t>
       </w:r>
+      <w:proofErr w:type="spellStart"/>
+      <w:r>
+        <w:rPr>
+          <w:rFonts w:asciiTheme="majorHAnsi" w:hAnsiTheme="majorHAnsi"/>
+        </w:rPr>
+        <w:t>iOS</w:t>
+      </w:r>
+      <w:proofErr w:type="spellEnd"/>
     </w:p>
     <w:p>
       <w:pPr>
@@ -708,8 +749,16 @@
         <w:rPr>
           <w:rFonts w:asciiTheme="majorHAnsi" w:hAnsiTheme="majorHAnsi"/>
         </w:rPr>
-        <w:t>, who has:</w:t>
+        <w:t xml:space="preserve">, who </w:t>
       </w:r>
+      <w:proofErr w:type="gramStart"/>
+      <w:r>
+        <w:rPr>
+          <w:rFonts w:asciiTheme="majorHAnsi" w:hAnsiTheme="majorHAnsi"/>
+        </w:rPr>
+        <w:t>has:</w:t>
+      </w:r>
+      <w:proofErr w:type="gramEnd"/>
     </w:p>
     <w:p>
       <w:pPr>
@@ -723,11 +772,19 @@
           <w:rFonts w:asciiTheme="majorHAnsi" w:hAnsiTheme="majorHAnsi"/>
         </w:rPr>
       </w:pPr>
+      <w:proofErr w:type="gramStart"/>
       <w:r>
         <w:rPr>
           <w:rFonts w:asciiTheme="majorHAnsi" w:hAnsiTheme="majorHAnsi"/>
         </w:rPr>
-        <w:t>installed the desktop ve</w:t>
+        <w:t>installed</w:t>
+      </w:r>
+      <w:proofErr w:type="gramEnd"/>
+      <w:r>
+        <w:rPr>
+          <w:rFonts w:asciiTheme="majorHAnsi" w:hAnsiTheme="majorHAnsi"/>
+        </w:rPr>
+        <w:t xml:space="preserve"> the desktop ve</w:t>
       </w:r>
       <w:r>
         <w:rPr>
@@ -760,11 +817,19 @@
           <w:rFonts w:asciiTheme="majorHAnsi" w:hAnsiTheme="majorHAnsi"/>
         </w:rPr>
       </w:pPr>
+      <w:proofErr w:type="gramStart"/>
       <w:r>
         <w:rPr>
           <w:rFonts w:asciiTheme="majorHAnsi" w:hAnsiTheme="majorHAnsi"/>
         </w:rPr>
-        <w:t>installed the Outlook native app on Android, and</w:t>
+        <w:t>installed</w:t>
+      </w:r>
+      <w:proofErr w:type="gramEnd"/>
+      <w:r>
+        <w:rPr>
+          <w:rFonts w:asciiTheme="majorHAnsi" w:hAnsiTheme="majorHAnsi"/>
+        </w:rPr>
+        <w:t xml:space="preserve"> the Outlook native app on Android, and</w:t>
       </w:r>
     </w:p>
     <w:p>
@@ -779,11 +844,19 @@
           <w:rFonts w:asciiTheme="majorHAnsi" w:hAnsiTheme="majorHAnsi"/>
         </w:rPr>
       </w:pPr>
+      <w:proofErr w:type="gramStart"/>
       <w:r>
         <w:rPr>
           <w:rFonts w:asciiTheme="majorHAnsi" w:hAnsiTheme="majorHAnsi"/>
         </w:rPr>
-        <w:t xml:space="preserve">setup his / her email account in Outlook on </w:t>
+        <w:t>setup</w:t>
+      </w:r>
+      <w:proofErr w:type="gramEnd"/>
+      <w:r>
+        <w:rPr>
+          <w:rFonts w:asciiTheme="majorHAnsi" w:hAnsiTheme="majorHAnsi"/>
+        </w:rPr>
+        <w:t xml:space="preserve"> his / her email account in Outlook on </w:t>
       </w:r>
       <w:r>
         <w:rPr>
@@ -811,8 +884,16 @@
         <w:rPr>
           <w:rFonts w:asciiTheme="majorHAnsi" w:hAnsiTheme="majorHAnsi"/>
         </w:rPr>
-        <w:t>How will you automate this test:</w:t>
+        <w:t xml:space="preserve">How will you automate this </w:t>
       </w:r>
+      <w:proofErr w:type="gramStart"/>
+      <w:r>
+        <w:rPr>
+          <w:rFonts w:asciiTheme="majorHAnsi" w:hAnsiTheme="majorHAnsi"/>
+        </w:rPr>
+        <w:t>test:</w:t>
+      </w:r>
+      <w:proofErr w:type="gramEnd"/>
     </w:p>
     <w:p>
       <w:pPr>
@@ -1058,7 +1139,15 @@
         <w:pStyle w:val="Heading1"/>
       </w:pPr>
       <w:r>
-        <w:t>The solution – “TaaS”</w:t>
+        <w:t>The solution – “</w:t>
+      </w:r>
+      <w:proofErr w:type="spellStart"/>
+      <w:r>
+        <w:t>TaaS</w:t>
+      </w:r>
+      <w:proofErr w:type="spellEnd"/>
+      <w:r>
+        <w:t>”</w:t>
       </w:r>
     </w:p>
     <w:p>
@@ -1074,7 +1163,15 @@
         <w:pStyle w:val="Heading2"/>
       </w:pPr>
       <w:r>
-        <w:t>What is Taas?</w:t>
+        <w:t xml:space="preserve">What is </w:t>
+      </w:r>
+      <w:proofErr w:type="spellStart"/>
+      <w:r>
+        <w:t>Taas</w:t>
+      </w:r>
+      <w:proofErr w:type="spellEnd"/>
+      <w:r>
+        <w:t>?</w:t>
       </w:r>
     </w:p>
     <w:p>
@@ -1084,11 +1181,19 @@
           <w:rFonts w:asciiTheme="majorHAnsi" w:hAnsiTheme="majorHAnsi"/>
         </w:rPr>
       </w:pPr>
+      <w:proofErr w:type="spellStart"/>
       <w:r>
         <w:rPr>
           <w:rFonts w:asciiTheme="majorHAnsi" w:hAnsiTheme="majorHAnsi"/>
         </w:rPr>
-        <w:t xml:space="preserve">TaaS is a product that will allow </w:t>
+        <w:t>TaaS</w:t>
+      </w:r>
+      <w:proofErr w:type="spellEnd"/>
+      <w:r>
+        <w:rPr>
+          <w:rFonts w:asciiTheme="majorHAnsi" w:hAnsiTheme="majorHAnsi"/>
+        </w:rPr>
+        <w:t xml:space="preserve"> is a product that will allow </w:t>
       </w:r>
       <w:r>
         <w:rPr>
@@ -1127,6 +1232,7 @@
     </w:p>
     <w:p/>
     <w:p>
+      <w:bookmarkStart w:id="0" w:name="_GoBack"/>
       <w:r>
         <w:rPr>
           <w:noProof/>
@@ -1134,7 +1240,7 @@
         <mc:AlternateContent>
           <mc:Choice Requires="wpg">
             <w:drawing>
-              <wp:anchor distT="0" distB="0" distL="114300" distR="114300" simplePos="0" relativeHeight="251684864" behindDoc="0" locked="0" layoutInCell="1" allowOverlap="1" wp14:anchorId="0F23D811" wp14:editId="21AA3D44">
+              <wp:anchor distT="0" distB="0" distL="114300" distR="114300" simplePos="0" relativeHeight="251685888" behindDoc="0" locked="0" layoutInCell="1" allowOverlap="1" wp14:anchorId="54765E21" wp14:editId="42BB5753">
                 <wp:simplePos x="0" y="0"/>
                 <wp:positionH relativeFrom="column">
                   <wp:posOffset>0</wp:posOffset>
@@ -1152,7 +1258,7 @@
                     <wp:lineTo x="8500" y="2400"/>
                     <wp:lineTo x="8500" y="4800"/>
                     <wp:lineTo x="-200" y="4800"/>
-                    <wp:lineTo x="-200" y="17250"/>
+                    <wp:lineTo x="-200" y="18600"/>
                     <wp:lineTo x="14500" y="19200"/>
                     <wp:lineTo x="14700" y="22050"/>
                     <wp:lineTo x="21800" y="22050"/>
@@ -1160,7 +1266,7 @@
                     <wp:lineTo x="14700" y="-150"/>
                   </wp:wrapPolygon>
                 </wp:wrapThrough>
-                <wp:docPr id="29" name="Group 29"/>
+                <wp:docPr id="17" name="Group 17"/>
                 <wp:cNvGraphicFramePr/>
                 <a:graphic xmlns:a="http://schemas.openxmlformats.org/drawingml/2006/main">
                   <a:graphicData uri="http://schemas.microsoft.com/office/word/2010/wordprocessingGroup">
@@ -1206,11 +1312,13 @@
                               <w:pPr>
                                 <w:jc w:val="center"/>
                                 <w:rPr>
+                                  <w:rFonts w:asciiTheme="majorHAnsi" w:hAnsiTheme="majorHAnsi"/>
                                   <w:color w:val="000000" w:themeColor="text1"/>
                                 </w:rPr>
                               </w:pPr>
                               <w:r>
                                 <w:rPr>
+                                  <w:rFonts w:asciiTheme="majorHAnsi" w:hAnsiTheme="majorHAnsi"/>
                                   <w:color w:val="000000" w:themeColor="text1"/>
                                 </w:rPr>
                                 <w:t>End-2-End Integration Test Framework</w:t>
@@ -1260,14 +1368,25 @@
                               <w:pPr>
                                 <w:jc w:val="center"/>
                                 <w:rPr>
+                                  <w:rFonts w:asciiTheme="majorHAnsi" w:hAnsiTheme="majorHAnsi"/>
                                   <w:color w:val="000000" w:themeColor="text1"/>
                                 </w:rPr>
                               </w:pPr>
+                              <w:proofErr w:type="spellStart"/>
                               <w:r>
                                 <w:rPr>
+                                  <w:rFonts w:asciiTheme="majorHAnsi" w:hAnsiTheme="majorHAnsi"/>
                                   <w:color w:val="000000" w:themeColor="text1"/>
                                 </w:rPr>
-                                <w:t>TaaS Client</w:t>
+                                <w:t>TaaS</w:t>
+                              </w:r>
+                              <w:proofErr w:type="spellEnd"/>
+                              <w:r>
+                                <w:rPr>
+                                  <w:rFonts w:asciiTheme="majorHAnsi" w:hAnsiTheme="majorHAnsi"/>
+                                  <w:color w:val="000000" w:themeColor="text1"/>
+                                </w:rPr>
+                                <w:t xml:space="preserve"> Client</w:t>
                               </w:r>
                             </w:p>
                           </w:txbxContent>
@@ -1311,11 +1430,13 @@
                               <w:pPr>
                                 <w:jc w:val="center"/>
                                 <w:rPr>
+                                  <w:rFonts w:asciiTheme="majorHAnsi" w:hAnsiTheme="majorHAnsi"/>
                                   <w:color w:val="000000" w:themeColor="text1"/>
                                 </w:rPr>
                               </w:pPr>
                               <w:r>
                                 <w:rPr>
+                                  <w:rFonts w:asciiTheme="majorHAnsi" w:hAnsiTheme="majorHAnsi"/>
                                   <w:color w:val="000000" w:themeColor="text1"/>
                                 </w:rPr>
                                 <w:t xml:space="preserve">Test Framework for </w:t>
@@ -1325,11 +1446,13 @@
                               <w:pPr>
                                 <w:jc w:val="center"/>
                                 <w:rPr>
+                                  <w:rFonts w:asciiTheme="majorHAnsi" w:hAnsiTheme="majorHAnsi"/>
                                   <w:color w:val="000000" w:themeColor="text1"/>
                                 </w:rPr>
                               </w:pPr>
                               <w:r>
                                 <w:rPr>
+                                  <w:rFonts w:asciiTheme="majorHAnsi" w:hAnsiTheme="majorHAnsi"/>
                                   <w:color w:val="000000" w:themeColor="text1"/>
                                 </w:rPr>
                                 <w:t>Outlook on Windows</w:t>
@@ -1339,6 +1462,7 @@
                               <w:pPr>
                                 <w:jc w:val="center"/>
                                 <w:rPr>
+                                  <w:rFonts w:asciiTheme="majorHAnsi" w:hAnsiTheme="majorHAnsi"/>
                                   <w:color w:val="000000" w:themeColor="text1"/>
                                 </w:rPr>
                               </w:pPr>
@@ -1387,14 +1511,25 @@
                               <w:pPr>
                                 <w:jc w:val="center"/>
                                 <w:rPr>
+                                  <w:rFonts w:asciiTheme="majorHAnsi" w:hAnsiTheme="majorHAnsi"/>
                                   <w:color w:val="000000" w:themeColor="text1"/>
                                 </w:rPr>
                               </w:pPr>
+                              <w:proofErr w:type="spellStart"/>
                               <w:r>
                                 <w:rPr>
+                                  <w:rFonts w:asciiTheme="majorHAnsi" w:hAnsiTheme="majorHAnsi"/>
                                   <w:color w:val="000000" w:themeColor="text1"/>
                                 </w:rPr>
-                                <w:t>TaaS Server</w:t>
+                                <w:t>TaaS</w:t>
+                              </w:r>
+                              <w:proofErr w:type="spellEnd"/>
+                              <w:r>
+                                <w:rPr>
+                                  <w:rFonts w:asciiTheme="majorHAnsi" w:hAnsiTheme="majorHAnsi"/>
+                                  <w:color w:val="000000" w:themeColor="text1"/>
+                                </w:rPr>
+                                <w:t xml:space="preserve"> Server</w:t>
                               </w:r>
                             </w:p>
                           </w:txbxContent>
@@ -1438,11 +1573,13 @@
                               <w:pPr>
                                 <w:jc w:val="center"/>
                                 <w:rPr>
+                                  <w:rFonts w:asciiTheme="majorHAnsi" w:hAnsiTheme="majorHAnsi"/>
                                   <w:color w:val="000000" w:themeColor="text1"/>
                                 </w:rPr>
                               </w:pPr>
                               <w:r>
                                 <w:rPr>
+                                  <w:rFonts w:asciiTheme="majorHAnsi" w:hAnsiTheme="majorHAnsi"/>
                                   <w:color w:val="000000" w:themeColor="text1"/>
                                 </w:rPr>
                                 <w:t>Test Framework for Outlook Sync on Android</w:t>
@@ -1452,6 +1589,7 @@
                               <w:pPr>
                                 <w:jc w:val="center"/>
                                 <w:rPr>
+                                  <w:rFonts w:asciiTheme="majorHAnsi" w:hAnsiTheme="majorHAnsi"/>
                                   <w:color w:val="000000" w:themeColor="text1"/>
                                 </w:rPr>
                               </w:pPr>
@@ -1500,14 +1638,25 @@
                               <w:pPr>
                                 <w:jc w:val="center"/>
                                 <w:rPr>
+                                  <w:rFonts w:asciiTheme="majorHAnsi" w:hAnsiTheme="majorHAnsi"/>
                                   <w:color w:val="000000" w:themeColor="text1"/>
                                 </w:rPr>
                               </w:pPr>
+                              <w:proofErr w:type="spellStart"/>
                               <w:r>
                                 <w:rPr>
+                                  <w:rFonts w:asciiTheme="majorHAnsi" w:hAnsiTheme="majorHAnsi"/>
                                   <w:color w:val="000000" w:themeColor="text1"/>
                                 </w:rPr>
-                                <w:t>TaaS Server</w:t>
+                                <w:t>TaaS</w:t>
+                              </w:r>
+                              <w:proofErr w:type="spellEnd"/>
+                              <w:r>
+                                <w:rPr>
+                                  <w:rFonts w:asciiTheme="majorHAnsi" w:hAnsiTheme="majorHAnsi"/>
+                                  <w:color w:val="000000" w:themeColor="text1"/>
+                                </w:rPr>
+                                <w:t xml:space="preserve"> Server</w:t>
                               </w:r>
                             </w:p>
                           </w:txbxContent>
@@ -1881,7 +2030,7 @@
                                   <w:color w:val="FFFFFF" w:themeColor="background1"/>
                                   <w:highlight w:val="darkRed"/>
                                 </w:rPr>
-                                <w:t>3</w:t>
+                                <w:t>4</w:t>
                               </w:r>
                             </w:p>
                           </w:txbxContent>
@@ -2006,12 +2155,77 @@
                                   <w:color w:val="FFFFFF" w:themeColor="background1"/>
                                   <w:highlight w:val="darkRed"/>
                                 </w:rPr>
-                                <w:t>4</w:t>
+                                <w:t>3</w:t>
                               </w:r>
                             </w:p>
                           </w:txbxContent>
                         </wps:txbx>
                         <wps:bodyPr rot="0" spcFirstLastPara="0" vertOverflow="overflow" horzOverflow="overflow" vert="horz" wrap="none" lIns="91440" tIns="45720" rIns="91440" bIns="45720" numCol="1" spcCol="0" rtlCol="0" fromWordArt="0" anchor="t" anchorCtr="0" forceAA="0" compatLnSpc="1">
+                          <a:prstTxWarp prst="textNoShape">
+                            <a:avLst/>
+                          </a:prstTxWarp>
+                          <a:noAutofit/>
+                        </wps:bodyPr>
+                      </wps:wsp>
+                      <wps:wsp>
+                        <wps:cNvPr id="14" name="Text Box 14"/>
+                        <wps:cNvSpPr txBox="1"/>
+                        <wps:spPr>
+                          <a:xfrm>
+                            <a:off x="0" y="2857500"/>
+                            <a:ext cx="1714500" cy="342900"/>
+                          </a:xfrm>
+                          <a:prstGeom prst="rect">
+                            <a:avLst/>
+                          </a:prstGeom>
+                          <a:noFill/>
+                          <a:ln>
+                            <a:noFill/>
+                          </a:ln>
+                          <a:effectLst/>
+                          <a:extLst>
+                            <a:ext uri="{C572A759-6A51-4108-AA02-DFA0A04FC94B}">
+                              <ma14:wrappingTextBoxFlag xmlns:ma14="http://schemas.microsoft.com/office/mac/drawingml/2011/main"/>
+                            </a:ext>
+                          </a:extLst>
+                        </wps:spPr>
+                        <wps:style>
+                          <a:lnRef idx="0">
+                            <a:schemeClr val="accent1"/>
+                          </a:lnRef>
+                          <a:fillRef idx="0">
+                            <a:schemeClr val="accent1"/>
+                          </a:fillRef>
+                          <a:effectRef idx="0">
+                            <a:schemeClr val="accent1"/>
+                          </a:effectRef>
+                          <a:fontRef idx="minor">
+                            <a:schemeClr val="dk1"/>
+                          </a:fontRef>
+                        </wps:style>
+                        <wps:txbx>
+                          <w:txbxContent>
+                            <w:p>
+                              <w:pPr>
+                                <w:jc w:val="center"/>
+                                <w:rPr>
+                                  <w:rFonts w:asciiTheme="majorHAnsi" w:hAnsiTheme="majorHAnsi"/>
+                                  <w:color w:val="FF0000"/>
+                                  <w:sz w:val="36"/>
+                                </w:rPr>
+                              </w:pPr>
+                              <w:r>
+                                <w:rPr>
+                                  <w:rFonts w:asciiTheme="majorHAnsi" w:hAnsiTheme="majorHAnsi"/>
+                                  <w:color w:val="FF0000"/>
+                                  <w:sz w:val="36"/>
+                                </w:rPr>
+                                <w:t>Orchestrator</w:t>
+                              </w:r>
+                            </w:p>
+                          </w:txbxContent>
+                        </wps:txbx>
+                        <wps:bodyPr rot="0" spcFirstLastPara="0" vertOverflow="overflow" horzOverflow="overflow" vert="horz" wrap="square" lIns="91440" tIns="45720" rIns="91440" bIns="45720" numCol="1" spcCol="0" rtlCol="0" fromWordArt="0" anchor="t" anchorCtr="0" forceAA="0" compatLnSpc="1">
                           <a:prstTxWarp prst="textNoShape">
                             <a:avLst/>
                           </a:prstTxWarp>
@@ -2026,7 +2240,7 @@
           </mc:Choice>
           <mc:Fallback>
             <w:pict>
-              <v:group id="Group 29" o:spid="_x0000_s1026" style="position:absolute;margin-left:0;margin-top:2.95pt;width:6in;height:4in;z-index:251684864" coordsize="5486400,3657600" o:gfxdata="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">
+              <v:group id="Group 17" o:spid="_x0000_s1026" style="position:absolute;margin-left:0;margin-top:2.95pt;width:6in;height:4in;z-index:251685888" coordsize="5486400,3657600" o:gfxdata="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">
                 <v:rect id="Rectangle 5" o:spid="_x0000_s1027" style="position:absolute;top:914400;width:1028700;height:1943100;visibility:visible;mso-wrap-style:square;v-text-anchor:middle" o:gfxdata="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" fillcolor="#4f81bd [3204]" strokecolor="#4579b8 [3044]">
                   <v:fill color2="#a7bfde [1620]" rotate="t" type="gradient">
                     <o:fill v:ext="view" type="gradientUnscaled"/>
@@ -2038,11 +2252,13 @@
                         <w:pPr>
                           <w:jc w:val="center"/>
                           <w:rPr>
+                            <w:rFonts w:asciiTheme="majorHAnsi" w:hAnsiTheme="majorHAnsi"/>
                             <w:color w:val="000000" w:themeColor="text1"/>
                           </w:rPr>
                         </w:pPr>
                         <w:r>
                           <w:rPr>
+                            <w:rFonts w:asciiTheme="majorHAnsi" w:hAnsiTheme="majorHAnsi"/>
                             <w:color w:val="000000" w:themeColor="text1"/>
                           </w:rPr>
                           <w:t>End-2-End Integration Test Framework</w:t>
@@ -2059,14 +2275,25 @@
                         <w:pPr>
                           <w:jc w:val="center"/>
                           <w:rPr>
+                            <w:rFonts w:asciiTheme="majorHAnsi" w:hAnsiTheme="majorHAnsi"/>
                             <w:color w:val="000000" w:themeColor="text1"/>
                           </w:rPr>
                         </w:pPr>
+                        <w:proofErr w:type="spellStart"/>
                         <w:r>
                           <w:rPr>
+                            <w:rFonts w:asciiTheme="majorHAnsi" w:hAnsiTheme="majorHAnsi"/>
                             <w:color w:val="000000" w:themeColor="text1"/>
                           </w:rPr>
-                          <w:t>TaaS Client</w:t>
+                          <w:t>TaaS</w:t>
+                        </w:r>
+                        <w:proofErr w:type="spellEnd"/>
+                        <w:r>
+                          <w:rPr>
+                            <w:rFonts w:asciiTheme="majorHAnsi" w:hAnsiTheme="majorHAnsi"/>
+                            <w:color w:val="000000" w:themeColor="text1"/>
+                          </w:rPr>
+                          <w:t xml:space="preserve"> Client</w:t>
                         </w:r>
                       </w:p>
                     </w:txbxContent>
@@ -2083,11 +2310,13 @@
                         <w:pPr>
                           <w:jc w:val="center"/>
                           <w:rPr>
+                            <w:rFonts w:asciiTheme="majorHAnsi" w:hAnsiTheme="majorHAnsi"/>
                             <w:color w:val="000000" w:themeColor="text1"/>
                           </w:rPr>
                         </w:pPr>
                         <w:r>
                           <w:rPr>
+                            <w:rFonts w:asciiTheme="majorHAnsi" w:hAnsiTheme="majorHAnsi"/>
                             <w:color w:val="000000" w:themeColor="text1"/>
                           </w:rPr>
                           <w:t xml:space="preserve">Test Framework for </w:t>
@@ -2097,11 +2326,13 @@
                         <w:pPr>
                           <w:jc w:val="center"/>
                           <w:rPr>
+                            <w:rFonts w:asciiTheme="majorHAnsi" w:hAnsiTheme="majorHAnsi"/>
                             <w:color w:val="000000" w:themeColor="text1"/>
                           </w:rPr>
                         </w:pPr>
                         <w:r>
                           <w:rPr>
+                            <w:rFonts w:asciiTheme="majorHAnsi" w:hAnsiTheme="majorHAnsi"/>
                             <w:color w:val="000000" w:themeColor="text1"/>
                           </w:rPr>
                           <w:t>Outlook on Windows</w:t>
@@ -2111,6 +2342,7 @@
                         <w:pPr>
                           <w:jc w:val="center"/>
                           <w:rPr>
+                            <w:rFonts w:asciiTheme="majorHAnsi" w:hAnsiTheme="majorHAnsi"/>
                             <w:color w:val="000000" w:themeColor="text1"/>
                           </w:rPr>
                         </w:pPr>
@@ -2126,14 +2358,25 @@
                         <w:pPr>
                           <w:jc w:val="center"/>
                           <w:rPr>
+                            <w:rFonts w:asciiTheme="majorHAnsi" w:hAnsiTheme="majorHAnsi"/>
                             <w:color w:val="000000" w:themeColor="text1"/>
                           </w:rPr>
                         </w:pPr>
+                        <w:proofErr w:type="spellStart"/>
                         <w:r>
                           <w:rPr>
+                            <w:rFonts w:asciiTheme="majorHAnsi" w:hAnsiTheme="majorHAnsi"/>
                             <w:color w:val="000000" w:themeColor="text1"/>
                           </w:rPr>
-                          <w:t>TaaS Server</w:t>
+                          <w:t>TaaS</w:t>
+                        </w:r>
+                        <w:proofErr w:type="spellEnd"/>
+                        <w:r>
+                          <w:rPr>
+                            <w:rFonts w:asciiTheme="majorHAnsi" w:hAnsiTheme="majorHAnsi"/>
+                            <w:color w:val="000000" w:themeColor="text1"/>
+                          </w:rPr>
+                          <w:t xml:space="preserve"> Server</w:t>
                         </w:r>
                       </w:p>
                     </w:txbxContent>
@@ -2150,11 +2393,13 @@
                         <w:pPr>
                           <w:jc w:val="center"/>
                           <w:rPr>
+                            <w:rFonts w:asciiTheme="majorHAnsi" w:hAnsiTheme="majorHAnsi"/>
                             <w:color w:val="000000" w:themeColor="text1"/>
                           </w:rPr>
                         </w:pPr>
                         <w:r>
                           <w:rPr>
+                            <w:rFonts w:asciiTheme="majorHAnsi" w:hAnsiTheme="majorHAnsi"/>
                             <w:color w:val="000000" w:themeColor="text1"/>
                           </w:rPr>
                           <w:t>Test Framework for Outlook Sync on Android</w:t>
@@ -2164,6 +2409,7 @@
                         <w:pPr>
                           <w:jc w:val="center"/>
                           <w:rPr>
+                            <w:rFonts w:asciiTheme="majorHAnsi" w:hAnsiTheme="majorHAnsi"/>
                             <w:color w:val="000000" w:themeColor="text1"/>
                           </w:rPr>
                         </w:pPr>
@@ -2179,14 +2425,25 @@
                         <w:pPr>
                           <w:jc w:val="center"/>
                           <w:rPr>
+                            <w:rFonts w:asciiTheme="majorHAnsi" w:hAnsiTheme="majorHAnsi"/>
                             <w:color w:val="000000" w:themeColor="text1"/>
                           </w:rPr>
                         </w:pPr>
+                        <w:proofErr w:type="spellStart"/>
                         <w:r>
                           <w:rPr>
+                            <w:rFonts w:asciiTheme="majorHAnsi" w:hAnsiTheme="majorHAnsi"/>
                             <w:color w:val="000000" w:themeColor="text1"/>
                           </w:rPr>
-                          <w:t>TaaS Server</w:t>
+                          <w:t>TaaS</w:t>
+                        </w:r>
+                        <w:proofErr w:type="spellEnd"/>
+                        <w:r>
+                          <w:rPr>
+                            <w:rFonts w:asciiTheme="majorHAnsi" w:hAnsiTheme="majorHAnsi"/>
+                            <w:color w:val="000000" w:themeColor="text1"/>
+                          </w:rPr>
+                          <w:t xml:space="preserve"> Server</w:t>
                         </w:r>
                       </w:p>
                     </w:txbxContent>
@@ -2270,7 +2527,7 @@
                             <w:color w:val="FFFFFF" w:themeColor="background1"/>
                             <w:highlight w:val="darkRed"/>
                           </w:rPr>
-                          <w:t>3</w:t>
+                          <w:t>4</w:t>
                         </w:r>
                       </w:p>
                     </w:txbxContent>
@@ -2313,7 +2570,31 @@
                             <w:color w:val="FFFFFF" w:themeColor="background1"/>
                             <w:highlight w:val="darkRed"/>
                           </w:rPr>
-                          <w:t>4</w:t>
+                          <w:t>3</w:t>
+                        </w:r>
+                      </w:p>
+                    </w:txbxContent>
+                  </v:textbox>
+                </v:shape>
+                <v:shape id="Text Box 14" o:spid="_x0000_s1045" type="#_x0000_t202" style="position:absolute;top:2857500;width:1714500;height:342900;visibility:visible;mso-wrap-style:square;v-text-anchor:top" o:gfxdata="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" filled="f" stroked="f">
+                  <v:textbox>
+                    <w:txbxContent>
+                      <w:p>
+                        <w:pPr>
+                          <w:jc w:val="center"/>
+                          <w:rPr>
+                            <w:rFonts w:asciiTheme="majorHAnsi" w:hAnsiTheme="majorHAnsi"/>
+                            <w:color w:val="FF0000"/>
+                            <w:sz w:val="36"/>
+                          </w:rPr>
+                        </w:pPr>
+                        <w:r>
+                          <w:rPr>
+                            <w:rFonts w:asciiTheme="majorHAnsi" w:hAnsiTheme="majorHAnsi"/>
+                            <w:color w:val="FF0000"/>
+                            <w:sz w:val="36"/>
+                          </w:rPr>
+                          <w:t>Orchestrator</w:t>
                         </w:r>
                       </w:p>
                     </w:txbxContent>
@@ -2325,6 +2606,7 @@
           </mc:Fallback>
         </mc:AlternateContent>
       </w:r>
+      <w:bookmarkEnd w:id="0"/>
     </w:p>
     <w:p/>
     <w:p/>
@@ -2364,7 +2646,21 @@
         <w:rPr>
           <w:rFonts w:asciiTheme="majorHAnsi" w:hAnsiTheme="majorHAnsi"/>
         </w:rPr>
-        <w:t>There are 2 components to TaaS:</w:t>
+        <w:t xml:space="preserve">There are 2 components to </w:t>
+      </w:r>
+      <w:proofErr w:type="spellStart"/>
+      <w:r>
+        <w:rPr>
+          <w:rFonts w:asciiTheme="majorHAnsi" w:hAnsiTheme="majorHAnsi"/>
+        </w:rPr>
+        <w:t>TaaS</w:t>
+      </w:r>
+      <w:proofErr w:type="spellEnd"/>
+      <w:r>
+        <w:rPr>
+          <w:rFonts w:asciiTheme="majorHAnsi" w:hAnsiTheme="majorHAnsi"/>
+        </w:rPr>
+        <w:t>:</w:t>
       </w:r>
     </w:p>
     <w:p>
@@ -2379,11 +2675,19 @@
           <w:rFonts w:asciiTheme="majorHAnsi" w:hAnsiTheme="majorHAnsi"/>
         </w:rPr>
       </w:pPr>
+      <w:proofErr w:type="spellStart"/>
       <w:r>
         <w:rPr>
           <w:rFonts w:asciiTheme="majorHAnsi" w:hAnsiTheme="majorHAnsi"/>
         </w:rPr>
-        <w:t>TaaS Server</w:t>
+        <w:t>TaaS</w:t>
+      </w:r>
+      <w:proofErr w:type="spellEnd"/>
+      <w:r>
+        <w:rPr>
+          <w:rFonts w:asciiTheme="majorHAnsi" w:hAnsiTheme="majorHAnsi"/>
+        </w:rPr>
+        <w:t xml:space="preserve"> Server</w:t>
       </w:r>
     </w:p>
     <w:p>
@@ -2398,11 +2702,19 @@
           <w:rFonts w:asciiTheme="majorHAnsi" w:hAnsiTheme="majorHAnsi"/>
         </w:rPr>
       </w:pPr>
+      <w:proofErr w:type="spellStart"/>
       <w:r>
         <w:rPr>
           <w:rFonts w:asciiTheme="majorHAnsi" w:hAnsiTheme="majorHAnsi"/>
         </w:rPr>
-        <w:t>TaaS Client</w:t>
+        <w:t>TaaS</w:t>
+      </w:r>
+      <w:proofErr w:type="spellEnd"/>
+      <w:r>
+        <w:rPr>
+          <w:rFonts w:asciiTheme="majorHAnsi" w:hAnsiTheme="majorHAnsi"/>
+        </w:rPr>
+        <w:t xml:space="preserve"> Client</w:t>
       </w:r>
     </w:p>
     <w:p>
@@ -2417,8 +2729,13 @@
       <w:pPr>
         <w:pStyle w:val="Heading2"/>
       </w:pPr>
+      <w:proofErr w:type="spellStart"/>
       <w:r>
-        <w:t>TaaS Server</w:t>
+        <w:t>TaaS</w:t>
+      </w:r>
+      <w:proofErr w:type="spellEnd"/>
+      <w:r>
+        <w:t xml:space="preserve"> Server</w:t>
       </w:r>
     </w:p>
     <w:p>
@@ -2437,7 +2754,21 @@
         <w:rPr>
           <w:rFonts w:asciiTheme="majorHAnsi" w:hAnsiTheme="majorHAnsi"/>
         </w:rPr>
-        <w:t>system that “provides service” to whoever needs to get something done on the product / test framework the TaaS server is hooked into.</w:t>
+        <w:t xml:space="preserve">system that “provides service” to whoever needs to get something done on the product / test framework the </w:t>
+      </w:r>
+      <w:proofErr w:type="spellStart"/>
+      <w:r>
+        <w:rPr>
+          <w:rFonts w:asciiTheme="majorHAnsi" w:hAnsiTheme="majorHAnsi"/>
+        </w:rPr>
+        <w:t>TaaS</w:t>
+      </w:r>
+      <w:proofErr w:type="spellEnd"/>
+      <w:r>
+        <w:rPr>
+          <w:rFonts w:asciiTheme="majorHAnsi" w:hAnsiTheme="majorHAnsi"/>
+        </w:rPr>
+        <w:t xml:space="preserve"> server is hooked into.</w:t>
       </w:r>
     </w:p>
     <w:p>
@@ -2453,11 +2784,19 @@
           <w:rFonts w:asciiTheme="majorHAnsi" w:hAnsiTheme="majorHAnsi"/>
         </w:rPr>
       </w:pPr>
+      <w:proofErr w:type="spellStart"/>
       <w:r>
         <w:rPr>
           <w:rFonts w:asciiTheme="majorHAnsi" w:hAnsiTheme="majorHAnsi"/>
         </w:rPr>
-        <w:t>TaaS Server is implemented as a REST service.</w:t>
+        <w:t>TaaS</w:t>
+      </w:r>
+      <w:proofErr w:type="spellEnd"/>
+      <w:r>
+        <w:rPr>
+          <w:rFonts w:asciiTheme="majorHAnsi" w:hAnsiTheme="majorHAnsi"/>
+        </w:rPr>
+        <w:t xml:space="preserve"> Server is implemented as a REST service.</w:t>
       </w:r>
     </w:p>
     <w:p>
@@ -2504,7 +2843,21 @@
         <w:rPr>
           <w:rFonts w:asciiTheme="majorHAnsi" w:hAnsiTheme="majorHAnsi"/>
         </w:rPr>
-        <w:t>Define the contract in the taas_contracts.yml file</w:t>
+        <w:t xml:space="preserve">Define the contract in the </w:t>
+      </w:r>
+      <w:proofErr w:type="spellStart"/>
+      <w:r>
+        <w:rPr>
+          <w:rFonts w:asciiTheme="majorHAnsi" w:hAnsiTheme="majorHAnsi"/>
+        </w:rPr>
+        <w:t>taas_contracts.yml</w:t>
+      </w:r>
+      <w:proofErr w:type="spellEnd"/>
+      <w:r>
+        <w:rPr>
+          <w:rFonts w:asciiTheme="majorHAnsi" w:hAnsiTheme="majorHAnsi"/>
+        </w:rPr>
+        <w:t xml:space="preserve"> file</w:t>
       </w:r>
     </w:p>
     <w:p>
@@ -2549,8 +2902,13 @@
       <w:pPr>
         <w:pStyle w:val="Heading2"/>
       </w:pPr>
+      <w:proofErr w:type="spellStart"/>
       <w:r>
-        <w:t>TaaS Client</w:t>
+        <w:t>TaaS</w:t>
+      </w:r>
+      <w:proofErr w:type="spellEnd"/>
+      <w:r>
+        <w:t xml:space="preserve"> Client</w:t>
       </w:r>
     </w:p>
     <w:p>
@@ -2617,7 +2975,21 @@
         <w:rPr>
           <w:rFonts w:asciiTheme="majorHAnsi" w:hAnsiTheme="majorHAnsi"/>
         </w:rPr>
-        <w:t>Browse the contracts available for consumption (as provided by the TaaS server)</w:t>
+        <w:t xml:space="preserve">Browse the contracts available for consumption (as provided by the </w:t>
+      </w:r>
+      <w:proofErr w:type="spellStart"/>
+      <w:r>
+        <w:rPr>
+          <w:rFonts w:asciiTheme="majorHAnsi" w:hAnsiTheme="majorHAnsi"/>
+        </w:rPr>
+        <w:t>TaaS</w:t>
+      </w:r>
+      <w:proofErr w:type="spellEnd"/>
+      <w:r>
+        <w:rPr>
+          <w:rFonts w:asciiTheme="majorHAnsi" w:hAnsiTheme="majorHAnsi"/>
+        </w:rPr>
+        <w:t xml:space="preserve"> server)</w:t>
       </w:r>
     </w:p>
     <w:p>
@@ -2651,11 +3023,19 @@
           <w:rFonts w:asciiTheme="majorHAnsi" w:hAnsiTheme="majorHAnsi"/>
         </w:rPr>
       </w:pPr>
+      <w:proofErr w:type="gramStart"/>
       <w:r>
         <w:rPr>
           <w:rFonts w:asciiTheme="majorHAnsi" w:hAnsiTheme="majorHAnsi"/>
         </w:rPr>
-        <w:t xml:space="preserve">create a request with correct parameter values, </w:t>
+        <w:t>create</w:t>
+      </w:r>
+      <w:proofErr w:type="gramEnd"/>
+      <w:r>
+        <w:rPr>
+          <w:rFonts w:asciiTheme="majorHAnsi" w:hAnsiTheme="majorHAnsi"/>
+        </w:rPr>
+        <w:t xml:space="preserve"> a request with correct parameter values, </w:t>
       </w:r>
     </w:p>
     <w:p>
@@ -2670,11 +3050,19 @@
           <w:rFonts w:asciiTheme="majorHAnsi" w:hAnsiTheme="majorHAnsi"/>
         </w:rPr>
       </w:pPr>
+      <w:proofErr w:type="gramStart"/>
       <w:r>
         <w:rPr>
           <w:rFonts w:asciiTheme="majorHAnsi" w:hAnsiTheme="majorHAnsi"/>
         </w:rPr>
-        <w:t xml:space="preserve">invoke the contract, </w:t>
+        <w:t>invoke</w:t>
+      </w:r>
+      <w:proofErr w:type="gramEnd"/>
+      <w:r>
+        <w:rPr>
+          <w:rFonts w:asciiTheme="majorHAnsi" w:hAnsiTheme="majorHAnsi"/>
+        </w:rPr>
+        <w:t xml:space="preserve"> the contract, </w:t>
       </w:r>
     </w:p>
     <w:p>
@@ -2689,11 +3077,19 @@
           <w:rFonts w:asciiTheme="majorHAnsi" w:hAnsiTheme="majorHAnsi"/>
         </w:rPr>
       </w:pPr>
+      <w:proofErr w:type="gramStart"/>
       <w:r>
         <w:rPr>
           <w:rFonts w:asciiTheme="majorHAnsi" w:hAnsiTheme="majorHAnsi"/>
         </w:rPr>
-        <w:t xml:space="preserve">parse the output, </w:t>
+        <w:t>parse</w:t>
+      </w:r>
+      <w:proofErr w:type="gramEnd"/>
+      <w:r>
+        <w:rPr>
+          <w:rFonts w:asciiTheme="majorHAnsi" w:hAnsiTheme="majorHAnsi"/>
+        </w:rPr>
+        <w:t xml:space="preserve"> the output, </w:t>
       </w:r>
     </w:p>
     <w:p>
@@ -2708,11 +3104,19 @@
           <w:rFonts w:asciiTheme="majorHAnsi" w:hAnsiTheme="majorHAnsi"/>
         </w:rPr>
       </w:pPr>
+      <w:proofErr w:type="gramStart"/>
       <w:r>
         <w:rPr>
           <w:rFonts w:asciiTheme="majorHAnsi" w:hAnsiTheme="majorHAnsi"/>
         </w:rPr>
-        <w:t>continue your test</w:t>
+        <w:t>continue</w:t>
+      </w:r>
+      <w:proofErr w:type="gramEnd"/>
+      <w:r>
+        <w:rPr>
+          <w:rFonts w:asciiTheme="majorHAnsi" w:hAnsiTheme="majorHAnsi"/>
+        </w:rPr>
+        <w:t xml:space="preserve"> your test</w:t>
       </w:r>
     </w:p>
     <w:p>
@@ -8236,33 +8640,33 @@
     </dgm:pt>
   </dgm:ptLst>
   <dgm:cxnLst>
-    <dgm:cxn modelId="{73F50494-9910-554B-B05C-291E08D527D1}" type="presOf" srcId="{2C152F8E-C2D8-6749-B37C-3FC2BBF2168B}" destId="{06BD9E27-1B52-E547-A332-BAF54484F6C1}" srcOrd="0" destOrd="1" presId="urn:microsoft.com/office/officeart/2005/8/layout/hList7"/>
+    <dgm:cxn modelId="{D03BEDDA-F23F-7440-8D16-90F6D7A78BE7}" srcId="{3B709B02-BA59-FE4D-B896-A43267893DC2}" destId="{8590F4D5-481C-7745-9100-E154E4E08A5F}" srcOrd="0" destOrd="0" parTransId="{0D8795B9-4362-AF41-96A9-922DD2F5BC7F}" sibTransId="{3F0B7C33-24F3-F94F-8BF0-DD0ECB0F8C64}"/>
+    <dgm:cxn modelId="{BDD23C1E-2DA6-8242-8E3D-844257D7E134}" type="presOf" srcId="{27E0414C-F6F5-4742-A6E6-42940A07D36F}" destId="{97086AEB-0CC1-A848-8B6F-B8A802FD2952}" srcOrd="0" destOrd="1" presId="urn:microsoft.com/office/officeart/2005/8/layout/hList7"/>
+    <dgm:cxn modelId="{36DA3F70-DA51-4A43-9911-A5A4158979F4}" type="presOf" srcId="{7A04E20B-9BC1-0348-9FFF-2FA1AC3B5FA0}" destId="{FDD7576B-5959-0F44-A365-6D586F0C722E}" srcOrd="1" destOrd="1" presId="urn:microsoft.com/office/officeart/2005/8/layout/hList7"/>
+    <dgm:cxn modelId="{A05108DC-52A8-9A48-B2C9-E3F1FC044E98}" type="presOf" srcId="{8590F4D5-481C-7745-9100-E154E4E08A5F}" destId="{6F3822B9-7E99-DD4E-8356-ADEC614302E8}" srcOrd="0" destOrd="1" presId="urn:microsoft.com/office/officeart/2005/8/layout/hList7"/>
+    <dgm:cxn modelId="{E7A41608-B586-6341-98B2-3304D736D6ED}" type="presOf" srcId="{2F43AD36-E1E6-634B-9CF7-474BC99F5D35}" destId="{3118BE7D-F6CD-1A43-99F9-7175F244DBB2}" srcOrd="0" destOrd="0" presId="urn:microsoft.com/office/officeart/2005/8/layout/hList7"/>
+    <dgm:cxn modelId="{E871458D-07F9-2946-BEC0-224ECB352D87}" type="presOf" srcId="{7A04E20B-9BC1-0348-9FFF-2FA1AC3B5FA0}" destId="{B2278558-85CB-E74D-B6B4-4F9EBF2842DA}" srcOrd="0" destOrd="1" presId="urn:microsoft.com/office/officeart/2005/8/layout/hList7"/>
+    <dgm:cxn modelId="{79C9DF34-990C-3C43-B123-A3AF04DF30FA}" srcId="{2F43AD36-E1E6-634B-9CF7-474BC99F5D35}" destId="{3B709B02-BA59-FE4D-B896-A43267893DC2}" srcOrd="0" destOrd="0" parTransId="{885D8ECC-BB9C-A044-AE58-4498D60D8047}" sibTransId="{2468DF8E-3E8B-D641-8CE8-ED5C1C434C83}"/>
+    <dgm:cxn modelId="{90D2C8B4-F7D6-B34A-A7F5-11FC3A3E293C}" type="presOf" srcId="{FB77CFA7-16FF-B943-BC8F-B77B621D7295}" destId="{C2F2FF80-5E22-C84D-818F-ABD9725817B2}" srcOrd="0" destOrd="0" presId="urn:microsoft.com/office/officeart/2005/8/layout/hList7"/>
+    <dgm:cxn modelId="{B05D1462-29E0-AF4B-98E5-C24BD04D3577}" type="presOf" srcId="{DBCBF031-9ED3-A64E-9F82-95306F6290D7}" destId="{DA251075-ECC7-4A47-87C5-A2B3B323E631}" srcOrd="0" destOrd="0" presId="urn:microsoft.com/office/officeart/2005/8/layout/hList7"/>
+    <dgm:cxn modelId="{103EFADD-1D85-8848-8780-31B026E4C9F1}" srcId="{2F43AD36-E1E6-634B-9CF7-474BC99F5D35}" destId="{DA154CCC-923F-C940-9AF7-81E92BC8FE3C}" srcOrd="3" destOrd="0" parTransId="{B063B643-1685-1C4D-8314-D7F3220718EC}" sibTransId="{181B7782-D9B0-6E44-894D-0D94FBC50382}"/>
+    <dgm:cxn modelId="{3061E12F-7C28-B24D-8F64-9CDE167E67D9}" srcId="{22ED5C85-A259-DC44-B633-67586EE3A019}" destId="{27E0414C-F6F5-4742-A6E6-42940A07D36F}" srcOrd="0" destOrd="0" parTransId="{9E5C255C-65CE-9A49-A345-B894711931D8}" sibTransId="{CF77DF9E-FFE4-1C4E-AB7C-390EA66837B5}"/>
+    <dgm:cxn modelId="{FD1B013C-94B4-6E47-AEEB-382A1809C2D9}" srcId="{DA154CCC-923F-C940-9AF7-81E92BC8FE3C}" destId="{2C152F8E-C2D8-6749-B37C-3FC2BBF2168B}" srcOrd="0" destOrd="0" parTransId="{E527CDC1-B977-F04C-BFBD-6CB707A21A74}" sibTransId="{8970816B-D1B1-5D4A-A8DC-24C613893AB1}"/>
+    <dgm:cxn modelId="{FD203BB4-DF66-A24F-85F2-8E8A4D979089}" srcId="{2F43AD36-E1E6-634B-9CF7-474BC99F5D35}" destId="{22ED5C85-A259-DC44-B633-67586EE3A019}" srcOrd="2" destOrd="0" parTransId="{4768AC4F-0D48-E94B-BCE8-1A37A1D2C92F}" sibTransId="{FB77CFA7-16FF-B943-BC8F-B77B621D7295}"/>
     <dgm:cxn modelId="{9437FC20-45E5-5544-88FE-5E9F0A8FAEC5}" type="presOf" srcId="{3B709B02-BA59-FE4D-B896-A43267893DC2}" destId="{6F3822B9-7E99-DD4E-8356-ADEC614302E8}" srcOrd="0" destOrd="0" presId="urn:microsoft.com/office/officeart/2005/8/layout/hList7"/>
-    <dgm:cxn modelId="{1343764F-E9D9-B447-9823-659E1A3E3DCB}" srcId="{2F43AD36-E1E6-634B-9CF7-474BC99F5D35}" destId="{993CDAAE-C3F1-ED49-A65D-A2A53A5F4AFB}" srcOrd="1" destOrd="0" parTransId="{2D7EBB33-0E03-E54C-91FE-601B7EE05D7E}" sibTransId="{DBCBF031-9ED3-A64E-9F82-95306F6290D7}"/>
-    <dgm:cxn modelId="{36DA3F70-DA51-4A43-9911-A5A4158979F4}" type="presOf" srcId="{7A04E20B-9BC1-0348-9FFF-2FA1AC3B5FA0}" destId="{FDD7576B-5959-0F44-A365-6D586F0C722E}" srcOrd="1" destOrd="1" presId="urn:microsoft.com/office/officeart/2005/8/layout/hList7"/>
+    <dgm:cxn modelId="{517F42C9-DD80-CA4E-88F6-838BF5F9EC51}" type="presOf" srcId="{2468DF8E-3E8B-D641-8CE8-ED5C1C434C83}" destId="{D8E619FD-5D51-764B-A720-CB0A224A488A}" srcOrd="0" destOrd="0" presId="urn:microsoft.com/office/officeart/2005/8/layout/hList7"/>
+    <dgm:cxn modelId="{8AA9EB0B-BA52-4A4D-A7C6-7B5E815A0B6F}" type="presOf" srcId="{993CDAAE-C3F1-ED49-A65D-A2A53A5F4AFB}" destId="{FDD7576B-5959-0F44-A365-6D586F0C722E}" srcOrd="1" destOrd="0" presId="urn:microsoft.com/office/officeart/2005/8/layout/hList7"/>
+    <dgm:cxn modelId="{ABE98178-BB84-234E-8633-E5228544C192}" type="presOf" srcId="{993CDAAE-C3F1-ED49-A65D-A2A53A5F4AFB}" destId="{B2278558-85CB-E74D-B6B4-4F9EBF2842DA}" srcOrd="0" destOrd="0" presId="urn:microsoft.com/office/officeart/2005/8/layout/hList7"/>
+    <dgm:cxn modelId="{AEA3F898-32F2-664D-8220-04BC8843F9F6}" type="presOf" srcId="{3B709B02-BA59-FE4D-B896-A43267893DC2}" destId="{1C1A3C87-ED04-124D-A8D3-3623856A11AD}" srcOrd="1" destOrd="0" presId="urn:microsoft.com/office/officeart/2005/8/layout/hList7"/>
+    <dgm:cxn modelId="{3E85FAC0-76AC-CF44-B101-90CB3505984B}" srcId="{993CDAAE-C3F1-ED49-A65D-A2A53A5F4AFB}" destId="{7A04E20B-9BC1-0348-9FFF-2FA1AC3B5FA0}" srcOrd="0" destOrd="0" parTransId="{D21746DC-9849-9444-B8F4-7199C73029FE}" sibTransId="{462B41FC-73EE-FF45-BD82-1D0C861D23FB}"/>
     <dgm:cxn modelId="{5BA7DD54-2FDA-C443-9059-EC5E83B0C228}" type="presOf" srcId="{2C152F8E-C2D8-6749-B37C-3FC2BBF2168B}" destId="{7F38A5D8-3A76-2D4C-90E5-686CCACECFED}" srcOrd="1" destOrd="1" presId="urn:microsoft.com/office/officeart/2005/8/layout/hList7"/>
     <dgm:cxn modelId="{DE530106-74BF-274E-AD94-E292554AA3A9}" type="presOf" srcId="{27E0414C-F6F5-4742-A6E6-42940A07D36F}" destId="{24936A0E-839B-834B-B4E3-AFDAD6842E43}" srcOrd="1" destOrd="1" presId="urn:microsoft.com/office/officeart/2005/8/layout/hList7"/>
-    <dgm:cxn modelId="{3E85FAC0-76AC-CF44-B101-90CB3505984B}" srcId="{993CDAAE-C3F1-ED49-A65D-A2A53A5F4AFB}" destId="{7A04E20B-9BC1-0348-9FFF-2FA1AC3B5FA0}" srcOrd="0" destOrd="0" parTransId="{D21746DC-9849-9444-B8F4-7199C73029FE}" sibTransId="{462B41FC-73EE-FF45-BD82-1D0C861D23FB}"/>
+    <dgm:cxn modelId="{20F26CC9-DF73-0F4E-8B20-20A0E19065EE}" type="presOf" srcId="{8590F4D5-481C-7745-9100-E154E4E08A5F}" destId="{1C1A3C87-ED04-124D-A8D3-3623856A11AD}" srcOrd="1" destOrd="1" presId="urn:microsoft.com/office/officeart/2005/8/layout/hList7"/>
+    <dgm:cxn modelId="{C40A035C-8CCA-4445-99A3-61EE0374117F}" type="presOf" srcId="{DA154CCC-923F-C940-9AF7-81E92BC8FE3C}" destId="{7F38A5D8-3A76-2D4C-90E5-686CCACECFED}" srcOrd="1" destOrd="0" presId="urn:microsoft.com/office/officeart/2005/8/layout/hList7"/>
     <dgm:cxn modelId="{D9F52B47-2CB1-F543-A6D6-2178B12462FF}" type="presOf" srcId="{DA154CCC-923F-C940-9AF7-81E92BC8FE3C}" destId="{06BD9E27-1B52-E547-A332-BAF54484F6C1}" srcOrd="0" destOrd="0" presId="urn:microsoft.com/office/officeart/2005/8/layout/hList7"/>
-    <dgm:cxn modelId="{79C9DF34-990C-3C43-B123-A3AF04DF30FA}" srcId="{2F43AD36-E1E6-634B-9CF7-474BC99F5D35}" destId="{3B709B02-BA59-FE4D-B896-A43267893DC2}" srcOrd="0" destOrd="0" parTransId="{885D8ECC-BB9C-A044-AE58-4498D60D8047}" sibTransId="{2468DF8E-3E8B-D641-8CE8-ED5C1C434C83}"/>
-    <dgm:cxn modelId="{103EFADD-1D85-8848-8780-31B026E4C9F1}" srcId="{2F43AD36-E1E6-634B-9CF7-474BC99F5D35}" destId="{DA154CCC-923F-C940-9AF7-81E92BC8FE3C}" srcOrd="3" destOrd="0" parTransId="{B063B643-1685-1C4D-8314-D7F3220718EC}" sibTransId="{181B7782-D9B0-6E44-894D-0D94FBC50382}"/>
-    <dgm:cxn modelId="{517F42C9-DD80-CA4E-88F6-838BF5F9EC51}" type="presOf" srcId="{2468DF8E-3E8B-D641-8CE8-ED5C1C434C83}" destId="{D8E619FD-5D51-764B-A720-CB0A224A488A}" srcOrd="0" destOrd="0" presId="urn:microsoft.com/office/officeart/2005/8/layout/hList7"/>
-    <dgm:cxn modelId="{3061E12F-7C28-B24D-8F64-9CDE167E67D9}" srcId="{22ED5C85-A259-DC44-B633-67586EE3A019}" destId="{27E0414C-F6F5-4742-A6E6-42940A07D36F}" srcOrd="0" destOrd="0" parTransId="{9E5C255C-65CE-9A49-A345-B894711931D8}" sibTransId="{CF77DF9E-FFE4-1C4E-AB7C-390EA66837B5}"/>
-    <dgm:cxn modelId="{8AA9EB0B-BA52-4A4D-A7C6-7B5E815A0B6F}" type="presOf" srcId="{993CDAAE-C3F1-ED49-A65D-A2A53A5F4AFB}" destId="{FDD7576B-5959-0F44-A365-6D586F0C722E}" srcOrd="1" destOrd="0" presId="urn:microsoft.com/office/officeart/2005/8/layout/hList7"/>
-    <dgm:cxn modelId="{90D2C8B4-F7D6-B34A-A7F5-11FC3A3E293C}" type="presOf" srcId="{FB77CFA7-16FF-B943-BC8F-B77B621D7295}" destId="{C2F2FF80-5E22-C84D-818F-ABD9725817B2}" srcOrd="0" destOrd="0" presId="urn:microsoft.com/office/officeart/2005/8/layout/hList7"/>
-    <dgm:cxn modelId="{A05108DC-52A8-9A48-B2C9-E3F1FC044E98}" type="presOf" srcId="{8590F4D5-481C-7745-9100-E154E4E08A5F}" destId="{6F3822B9-7E99-DD4E-8356-ADEC614302E8}" srcOrd="0" destOrd="1" presId="urn:microsoft.com/office/officeart/2005/8/layout/hList7"/>
-    <dgm:cxn modelId="{D03BEDDA-F23F-7440-8D16-90F6D7A78BE7}" srcId="{3B709B02-BA59-FE4D-B896-A43267893DC2}" destId="{8590F4D5-481C-7745-9100-E154E4E08A5F}" srcOrd="0" destOrd="0" parTransId="{0D8795B9-4362-AF41-96A9-922DD2F5BC7F}" sibTransId="{3F0B7C33-24F3-F94F-8BF0-DD0ECB0F8C64}"/>
-    <dgm:cxn modelId="{FD1B013C-94B4-6E47-AEEB-382A1809C2D9}" srcId="{DA154CCC-923F-C940-9AF7-81E92BC8FE3C}" destId="{2C152F8E-C2D8-6749-B37C-3FC2BBF2168B}" srcOrd="0" destOrd="0" parTransId="{E527CDC1-B977-F04C-BFBD-6CB707A21A74}" sibTransId="{8970816B-D1B1-5D4A-A8DC-24C613893AB1}"/>
+    <dgm:cxn modelId="{73F50494-9910-554B-B05C-291E08D527D1}" type="presOf" srcId="{2C152F8E-C2D8-6749-B37C-3FC2BBF2168B}" destId="{06BD9E27-1B52-E547-A332-BAF54484F6C1}" srcOrd="0" destOrd="1" presId="urn:microsoft.com/office/officeart/2005/8/layout/hList7"/>
     <dgm:cxn modelId="{C999E687-44FE-DA4C-9D2F-77EC69885B8C}" type="presOf" srcId="{22ED5C85-A259-DC44-B633-67586EE3A019}" destId="{97086AEB-0CC1-A848-8B6F-B8A802FD2952}" srcOrd="0" destOrd="0" presId="urn:microsoft.com/office/officeart/2005/8/layout/hList7"/>
-    <dgm:cxn modelId="{AEA3F898-32F2-664D-8220-04BC8843F9F6}" type="presOf" srcId="{3B709B02-BA59-FE4D-B896-A43267893DC2}" destId="{1C1A3C87-ED04-124D-A8D3-3623856A11AD}" srcOrd="1" destOrd="0" presId="urn:microsoft.com/office/officeart/2005/8/layout/hList7"/>
-    <dgm:cxn modelId="{E871458D-07F9-2946-BEC0-224ECB352D87}" type="presOf" srcId="{7A04E20B-9BC1-0348-9FFF-2FA1AC3B5FA0}" destId="{B2278558-85CB-E74D-B6B4-4F9EBF2842DA}" srcOrd="0" destOrd="1" presId="urn:microsoft.com/office/officeart/2005/8/layout/hList7"/>
-    <dgm:cxn modelId="{20F26CC9-DF73-0F4E-8B20-20A0E19065EE}" type="presOf" srcId="{8590F4D5-481C-7745-9100-E154E4E08A5F}" destId="{1C1A3C87-ED04-124D-A8D3-3623856A11AD}" srcOrd="1" destOrd="1" presId="urn:microsoft.com/office/officeart/2005/8/layout/hList7"/>
-    <dgm:cxn modelId="{B05D1462-29E0-AF4B-98E5-C24BD04D3577}" type="presOf" srcId="{DBCBF031-9ED3-A64E-9F82-95306F6290D7}" destId="{DA251075-ECC7-4A47-87C5-A2B3B323E631}" srcOrd="0" destOrd="0" presId="urn:microsoft.com/office/officeart/2005/8/layout/hList7"/>
-    <dgm:cxn modelId="{C40A035C-8CCA-4445-99A3-61EE0374117F}" type="presOf" srcId="{DA154CCC-923F-C940-9AF7-81E92BC8FE3C}" destId="{7F38A5D8-3A76-2D4C-90E5-686CCACECFED}" srcOrd="1" destOrd="0" presId="urn:microsoft.com/office/officeart/2005/8/layout/hList7"/>
-    <dgm:cxn modelId="{FD203BB4-DF66-A24F-85F2-8E8A4D979089}" srcId="{2F43AD36-E1E6-634B-9CF7-474BC99F5D35}" destId="{22ED5C85-A259-DC44-B633-67586EE3A019}" srcOrd="2" destOrd="0" parTransId="{4768AC4F-0D48-E94B-BCE8-1A37A1D2C92F}" sibTransId="{FB77CFA7-16FF-B943-BC8F-B77B621D7295}"/>
-    <dgm:cxn modelId="{E7A41608-B586-6341-98B2-3304D736D6ED}" type="presOf" srcId="{2F43AD36-E1E6-634B-9CF7-474BC99F5D35}" destId="{3118BE7D-F6CD-1A43-99F9-7175F244DBB2}" srcOrd="0" destOrd="0" presId="urn:microsoft.com/office/officeart/2005/8/layout/hList7"/>
-    <dgm:cxn modelId="{BDD23C1E-2DA6-8242-8E3D-844257D7E134}" type="presOf" srcId="{27E0414C-F6F5-4742-A6E6-42940A07D36F}" destId="{97086AEB-0CC1-A848-8B6F-B8A802FD2952}" srcOrd="0" destOrd="1" presId="urn:microsoft.com/office/officeart/2005/8/layout/hList7"/>
-    <dgm:cxn modelId="{ABE98178-BB84-234E-8633-E5228544C192}" type="presOf" srcId="{993CDAAE-C3F1-ED49-A65D-A2A53A5F4AFB}" destId="{B2278558-85CB-E74D-B6B4-4F9EBF2842DA}" srcOrd="0" destOrd="0" presId="urn:microsoft.com/office/officeart/2005/8/layout/hList7"/>
+    <dgm:cxn modelId="{1343764F-E9D9-B447-9823-659E1A3E3DCB}" srcId="{2F43AD36-E1E6-634B-9CF7-474BC99F5D35}" destId="{993CDAAE-C3F1-ED49-A65D-A2A53A5F4AFB}" srcOrd="1" destOrd="0" parTransId="{2D7EBB33-0E03-E54C-91FE-601B7EE05D7E}" sibTransId="{DBCBF031-9ED3-A64E-9F82-95306F6290D7}"/>
     <dgm:cxn modelId="{063D5D97-FFD4-4247-AAD5-C6BAF63DD2F9}" type="presOf" srcId="{22ED5C85-A259-DC44-B633-67586EE3A019}" destId="{24936A0E-839B-834B-B4E3-AFDAD6842E43}" srcOrd="1" destOrd="0" presId="urn:microsoft.com/office/officeart/2005/8/layout/hList7"/>
     <dgm:cxn modelId="{72923CBE-03FA-3F46-BFB7-57270FDC2815}" type="presParOf" srcId="{3118BE7D-F6CD-1A43-99F9-7175F244DBB2}" destId="{638CF4F9-6550-EF44-9E97-939DBC7313C1}" srcOrd="0" destOrd="0" presId="urn:microsoft.com/office/officeart/2005/8/layout/hList7"/>
     <dgm:cxn modelId="{E1177DFF-0F51-384A-A2B5-3FDB8070ADE6}" type="presParOf" srcId="{3118BE7D-F6CD-1A43-99F9-7175F244DBB2}" destId="{A850A465-56D1-E74A-8EA2-29358E393609}" srcOrd="1" destOrd="0" presId="urn:microsoft.com/office/officeart/2005/8/layout/hList7"/>
@@ -14836,7 +15240,7 @@
 </file>
 
 <file path=customXml/itemProps1.xml><?xml version="1.0" encoding="utf-8"?>
-<ds:datastoreItem xmlns:ds="http://schemas.openxmlformats.org/officeDocument/2006/customXml" ds:itemID="{7A4A1E5E-6989-7540-BFE7-538741EEE79B}">
+<ds:datastoreItem xmlns:ds="http://schemas.openxmlformats.org/officeDocument/2006/customXml" ds:itemID="{16F169C5-DB77-A14D-ACB8-FB0C915BEDD1}">
   <ds:schemaRefs>
     <ds:schemaRef ds:uri="http://schemas.openxmlformats.org/officeDocument/2006/bibliography"/>
   </ds:schemaRefs>

</xml_diff>